<commit_message>
Updated styling of 2 parts of P3 captions
</commit_message>
<xml_diff>
--- a/CS5704-Software Engineering/Projects/Project 3 - Presentation/Gasser Ahmed-Project 3_Honeypot Technique of Blocking Spambots_captions.docx
+++ b/CS5704-Software Engineering/Projects/Project 3 - Presentation/Gasser Ahmed-Project 3_Honeypot Technique of Blocking Spambots_captions.docx
@@ -755,13 +755,23 @@
     <w:p/>
     <w:p>
       <w:r>
-        <w:t>like label common names, input id’s, input common attributes, required fields, etc.</w:t>
-      </w:r>
-    </w:p>
-    <w:p/>
-    <w:p>
-      <w:r>
-        <w:t>and then the bot will fill them with fake info.</w:t>
+        <w:t>like label common names, input id’s, input</w:t>
+      </w:r>
+    </w:p>
+    <w:p>
+      <w:r>
+        <w:t>common attributes, required fields, etc.</w:t>
+      </w:r>
+    </w:p>
+    <w:p/>
+    <w:p>
+      <w:r>
+        <w:t>and then the bot will</w:t>
+      </w:r>
+    </w:p>
+    <w:p>
+      <w:r>
+        <w:t>fill them with fake info.</w:t>
       </w:r>
     </w:p>
     <w:p/>
@@ -794,104 +804,105 @@
     </w:p>
     <w:p>
       <w:r>
+        <w:lastRenderedPageBreak/>
         <w:t>create a honeypot field</w:t>
       </w:r>
     </w:p>
     <w:p/>
     <w:p>
       <w:r>
+        <w:t xml:space="preserve">with the same name as </w:t>
+      </w:r>
+    </w:p>
+    <w:p>
+      <w:r>
+        <w:t>one of the default fields</w:t>
+      </w:r>
+    </w:p>
+    <w:p/>
+    <w:p>
+      <w:r>
+        <w:t xml:space="preserve">and make it look </w:t>
+      </w:r>
+    </w:p>
+    <w:p>
+      <w:r>
+        <w:t>real with a label</w:t>
+      </w:r>
+    </w:p>
+    <w:p/>
+    <w:p>
+      <w:r>
+        <w:t xml:space="preserve">as we don’t want to alert the bot in </w:t>
+      </w:r>
+    </w:p>
+    <w:p>
+      <w:r>
+        <w:t>any way that this field is special.</w:t>
+      </w:r>
+    </w:p>
+    <w:p/>
+    <w:p>
+      <w:r>
+        <w:t>So, here we added another email label and input fields.</w:t>
+      </w:r>
+    </w:p>
+    <w:p/>
+    <w:p>
+      <w:r>
+        <w:t>Next, we need to rename our default fields to something random.</w:t>
+      </w:r>
+    </w:p>
+    <w:p/>
+    <w:p>
+      <w:r>
+        <w:t>here I renamed name fields to be “nHash” and email ones to “eHash”.</w:t>
+      </w:r>
+    </w:p>
+    <w:p/>
+    <w:p>
+      <w:r>
+        <w:t>then we need to change the email field type to text instead of email.</w:t>
+      </w:r>
+    </w:p>
+    <w:p/>
+    <w:p>
+      <w:r>
+        <w:t>By naming the default fields to something random and changing their type to text</w:t>
+      </w:r>
+    </w:p>
+    <w:p/>
+    <w:p>
+      <w:r>
+        <w:t>the valid fields now begin to look like honeypots to the spambot.</w:t>
+      </w:r>
+    </w:p>
+    <w:p/>
+    <w:p>
+      <w:r>
+        <w:t xml:space="preserve">Keep in mind though </w:t>
+      </w:r>
+    </w:p>
+    <w:p>
+      <w:r>
+        <w:t>that you have to</w:t>
+      </w:r>
+    </w:p>
+    <w:p/>
+    <w:p>
+      <w:r>
+        <w:t xml:space="preserve">convert them back to their </w:t>
+      </w:r>
+    </w:p>
+    <w:p>
+      <w:r>
+        <w:t>proper name on the server side.</w:t>
+      </w:r>
+    </w:p>
+    <w:p/>
+    <w:p>
+      <w:r>
         <w:lastRenderedPageBreak/>
-        <w:t xml:space="preserve">with the same name as </w:t>
-      </w:r>
-    </w:p>
-    <w:p>
-      <w:r>
-        <w:t>one of the default fields</w:t>
-      </w:r>
-    </w:p>
-    <w:p/>
-    <w:p>
-      <w:r>
-        <w:t xml:space="preserve">and make it look </w:t>
-      </w:r>
-    </w:p>
-    <w:p>
-      <w:r>
-        <w:t>real with a label</w:t>
-      </w:r>
-    </w:p>
-    <w:p/>
-    <w:p>
-      <w:r>
-        <w:t xml:space="preserve">as we don’t want to alert the bot in </w:t>
-      </w:r>
-    </w:p>
-    <w:p>
-      <w:r>
-        <w:t>any way that this field is special.</w:t>
-      </w:r>
-    </w:p>
-    <w:p/>
-    <w:p>
-      <w:r>
-        <w:t>So, here we added another email label and input fields.</w:t>
-      </w:r>
-    </w:p>
-    <w:p/>
-    <w:p>
-      <w:r>
-        <w:t>Next, we need to rename our default fields to something random.</w:t>
-      </w:r>
-    </w:p>
-    <w:p/>
-    <w:p>
-      <w:r>
-        <w:t>here I renamed name fields to be “nHash” and email ones to “eHash”.</w:t>
-      </w:r>
-    </w:p>
-    <w:p/>
-    <w:p>
-      <w:r>
-        <w:t>then we need to change the email field type to text instead of email.</w:t>
-      </w:r>
-    </w:p>
-    <w:p/>
-    <w:p>
-      <w:r>
-        <w:t>By naming the default fields to something random and changing their type to text</w:t>
-      </w:r>
-    </w:p>
-    <w:p/>
-    <w:p>
-      <w:r>
-        <w:t>the valid fields now begin to look like honeypots to the spambot.</w:t>
-      </w:r>
-    </w:p>
-    <w:p/>
-    <w:p>
-      <w:r>
-        <w:t xml:space="preserve">Keep in mind though </w:t>
-      </w:r>
-    </w:p>
-    <w:p>
-      <w:r>
-        <w:t>that you have to</w:t>
-      </w:r>
-    </w:p>
-    <w:p/>
-    <w:p>
-      <w:r>
-        <w:t xml:space="preserve">convert them back to their </w:t>
-      </w:r>
-    </w:p>
-    <w:p>
-      <w:r>
-        <w:t>proper name on the server side.</w:t>
-      </w:r>
-    </w:p>
-    <w:p/>
-    <w:p>
-      <w:r>
         <w:t xml:space="preserve">Then we need to hide the honeypot field </w:t>
       </w:r>
     </w:p>
@@ -1003,92 +1014,92 @@
     </w:p>
     <w:p>
       <w:r>
+        <w:t xml:space="preserve"> our CSS class</w:t>
+      </w:r>
+    </w:p>
+    <w:p/>
+    <w:p>
+      <w:r>
+        <w:t xml:space="preserve">and we can add it to </w:t>
+      </w:r>
+    </w:p>
+    <w:p>
+      <w:r>
+        <w:t>our honeypot HTML element.</w:t>
+      </w:r>
+    </w:p>
+    <w:p/>
+    <w:p>
+      <w:r>
+        <w:t xml:space="preserve">and then we will notice the honeypot field is no longer visible in our web form. and it’s ready to attract spambots. </w:t>
+      </w:r>
+    </w:p>
+    <w:p>
+      <w:r>
+        <w:t>For the last step, on your backend, verify if that honeypot field came filled.</w:t>
+      </w:r>
+    </w:p>
+    <w:p/>
+    <w:p>
+      <w:r>
+        <w:t xml:space="preserve">If yes, congrats, </w:t>
+      </w:r>
+    </w:p>
+    <w:p>
+      <w:r>
+        <w:t>you trapped a spam.</w:t>
+      </w:r>
+    </w:p>
+    <w:p/>
+    <w:p>
+      <w:r>
+        <w:t xml:space="preserve">If you prefer, you can do </w:t>
+      </w:r>
+    </w:p>
+    <w:p>
+      <w:r>
+        <w:t>this check on the client side.</w:t>
+      </w:r>
+    </w:p>
+    <w:p/>
+    <w:p>
+      <w:r>
+        <w:t>In case of an ajax form, this will avoid use server resources</w:t>
+      </w:r>
+    </w:p>
+    <w:p/>
+    <w:p>
+      <w:r>
+        <w:t>to compute unuseful data but keep the backend validation anyway.</w:t>
+      </w:r>
+    </w:p>
+    <w:p/>
+    <w:p>
+      <w:r>
+        <w:t>When you catch a spam, just don’t send the data and do whatever you want with it.</w:t>
+      </w:r>
+    </w:p>
+    <w:p/>
+    <w:p>
+      <w:r>
+        <w:t>So to wrap up what we did, first, we created a honeypot field with the same name as one of the default fields which was the email field.</w:t>
+      </w:r>
+    </w:p>
+    <w:p/>
+    <w:p>
+      <w:r>
+        <w:t xml:space="preserve">then we renamed the </w:t>
+      </w:r>
+    </w:p>
+    <w:p>
+      <w:r>
+        <w:t>default name and email fields to</w:t>
+      </w:r>
+    </w:p>
+    <w:p/>
+    <w:p>
+      <w:r>
         <w:lastRenderedPageBreak/>
-        <w:t xml:space="preserve"> our CSS class</w:t>
-      </w:r>
-    </w:p>
-    <w:p/>
-    <w:p>
-      <w:r>
-        <w:t xml:space="preserve">and we can add it to </w:t>
-      </w:r>
-    </w:p>
-    <w:p>
-      <w:r>
-        <w:t>our honeypot HTML element.</w:t>
-      </w:r>
-    </w:p>
-    <w:p/>
-    <w:p>
-      <w:r>
-        <w:t xml:space="preserve">and then we will notice the honeypot field is no longer visible in our web form. and it’s ready to attract spambots. </w:t>
-      </w:r>
-    </w:p>
-    <w:p>
-      <w:r>
-        <w:t>For the last step, on your backend, verify if that honeypot field came filled.</w:t>
-      </w:r>
-    </w:p>
-    <w:p/>
-    <w:p>
-      <w:r>
-        <w:t xml:space="preserve">If yes, congrats, </w:t>
-      </w:r>
-    </w:p>
-    <w:p>
-      <w:r>
-        <w:t>you trapped a spam.</w:t>
-      </w:r>
-    </w:p>
-    <w:p/>
-    <w:p>
-      <w:r>
-        <w:t xml:space="preserve">If you prefer, you can do </w:t>
-      </w:r>
-    </w:p>
-    <w:p>
-      <w:r>
-        <w:t>this check on the client side.</w:t>
-      </w:r>
-    </w:p>
-    <w:p/>
-    <w:p>
-      <w:r>
-        <w:t>In case of an ajax form, this will avoid use server resources</w:t>
-      </w:r>
-    </w:p>
-    <w:p/>
-    <w:p>
-      <w:r>
-        <w:t>to compute unuseful data but keep the backend validation anyway.</w:t>
-      </w:r>
-    </w:p>
-    <w:p/>
-    <w:p>
-      <w:r>
-        <w:t>When you catch a spam, just don’t send the data and do whatever you want with it.</w:t>
-      </w:r>
-    </w:p>
-    <w:p/>
-    <w:p>
-      <w:r>
-        <w:t>So to wrap up what we did, first, we created a honeypot field with the same name as one of the default fields which was the email field.</w:t>
-      </w:r>
-    </w:p>
-    <w:p/>
-    <w:p>
-      <w:r>
-        <w:t xml:space="preserve">then we renamed the </w:t>
-      </w:r>
-    </w:p>
-    <w:p>
-      <w:r>
-        <w:t>default name and email fields to</w:t>
-      </w:r>
-    </w:p>
-    <w:p/>
-    <w:p>
-      <w:r>
         <w:t xml:space="preserve">"nHash" and "eHash" </w:t>
       </w:r>
     </w:p>
@@ -1295,13 +1306,13 @@
     </w:p>
     <w:p>
       <w:r>
+        <w:lastRenderedPageBreak/>
         <w:t>this simple pattern</w:t>
       </w:r>
     </w:p>
     <w:p/>
     <w:p>
       <w:r>
-        <w:lastRenderedPageBreak/>
         <w:t xml:space="preserve">can avoid at least 50% of </w:t>
       </w:r>
     </w:p>

</xml_diff>